<commit_message>
Test Cases for Booking a flight and Removing a ticket
</commit_message>
<xml_diff>
--- a/ManageTicketDescription.docx
+++ b/ManageTicketDescription.docx
@@ -867,6 +867,33 @@
           </w:p>
           <w:p>
             <w:pPr>
+              <w:ind w:left="708"/>
+              <w:cnfStyle w:val="000000100000" w:firstRow="0" w:lastRow="0" w:firstColumn="0" w:lastColumn="0" w:oddVBand="0" w:evenVBand="0" w:oddHBand="1" w:evenHBand="0" w:firstRowFirstColumn="0" w:firstRowLastColumn="0" w:lastRowFirstColumn="0" w:lastRowLastColumn="0"/>
+              <w:rPr>
+                <w:lang w:val="en-US"/>
+              </w:rPr>
+            </w:pPr>
+            <w:r>
+              <w:rPr>
+                <w:lang w:val="en-US"/>
+              </w:rPr>
+              <w:t>2.</w:t>
+            </w:r>
+            <w:r>
+              <w:rPr>
+                <w:lang w:val="en-US"/>
+              </w:rPr>
+              <w:t xml:space="preserve"> </w:t>
+            </w:r>
+            <w:r>
+              <w:rPr>
+                <w:lang w:val="en-US"/>
+              </w:rPr>
+              <w:t>The user presses the button “Register” to register in the system.</w:t>
+            </w:r>
+          </w:p>
+          <w:p>
+            <w:pPr>
               <w:ind w:left="1416"/>
               <w:cnfStyle w:val="000000100000" w:firstRow="0" w:lastRow="0" w:firstColumn="0" w:lastColumn="0" w:oddVBand="0" w:evenVBand="0" w:oddHBand="1" w:evenHBand="0" w:firstRowFirstColumn="0" w:firstRowLastColumn="0" w:lastRowFirstColumn="0" w:lastRowLastColumn="0"/>
               <w:rPr>
@@ -877,13 +904,7 @@
               <w:rPr>
                 <w:lang w:val="en-US"/>
               </w:rPr>
-              <w:t>1a. The user inputs an invalid first name</w:t>
-            </w:r>
-            <w:r>
-              <w:rPr>
-                <w:lang w:val="en-US"/>
-              </w:rPr>
-              <w:t>.</w:t>
+              <w:t>1a. The user inputs an invalid first name.</w:t>
             </w:r>
           </w:p>
           <w:p>
@@ -902,20 +923,20 @@
               <w:rPr>
                 <w:lang w:val="en-US"/>
               </w:rPr>
-              <w:t xml:space="preserve">The system signals with an error “Incorrect first name” and the user must introduce </w:t>
-            </w:r>
-            <w:r>
-              <w:rPr>
-                <w:lang w:val="en-US"/>
-              </w:rPr>
-              <w:t xml:space="preserve">his </w:t>
+              <w:t xml:space="preserve">The system signals with an error “Incorrect first name” and the user </w:t>
             </w:r>
             <w:r>
               <w:rPr>
                 <w:lang w:val="en-US"/>
               </w:rPr>
               <w:lastRenderedPageBreak/>
-              <w:t>name consisted of letters.</w:t>
+              <w:t xml:space="preserve">must introduce </w:t>
+            </w:r>
+            <w:r>
+              <w:rPr>
+                <w:lang w:val="en-US"/>
+              </w:rPr>
+              <w:t>his name consisted of letters.</w:t>
             </w:r>
           </w:p>
           <w:p>
@@ -941,19 +962,7 @@
               <w:rPr>
                 <w:lang w:val="en-US"/>
               </w:rPr>
-              <w:t>1b. The user inputs invalid</w:t>
-            </w:r>
-            <w:r>
-              <w:rPr>
-                <w:lang w:val="en-US"/>
-              </w:rPr>
-              <w:t xml:space="preserve"> email.</w:t>
-            </w:r>
-            <w:r>
-              <w:rPr>
-                <w:lang w:val="en-US"/>
-              </w:rPr>
-              <w:t xml:space="preserve"> </w:t>
+              <w:t xml:space="preserve">1b. The user inputs invalid email. </w:t>
             </w:r>
           </w:p>
           <w:p>
@@ -1012,38 +1021,82 @@
               <w:rPr>
                 <w:lang w:val="en-US"/>
               </w:rPr>
-              <w:t>1c.</w:t>
-            </w:r>
-            <w:r>
-              <w:rPr>
-                <w:lang w:val="en-US"/>
-              </w:rPr>
-              <w:t xml:space="preserve"> The user inputs invalid phone</w:t>
-            </w:r>
-          </w:p>
-          <w:p>
-            <w:pPr>
-              <w:pStyle w:val="ListParagraph"/>
-              <w:numPr>
-                <w:ilvl w:val="0"/>
-                <w:numId w:val="5"/>
-              </w:numPr>
-              <w:cnfStyle w:val="000000100000" w:firstRow="0" w:lastRow="0" w:firstColumn="0" w:lastColumn="0" w:oddVBand="0" w:evenVBand="0" w:oddHBand="1" w:evenHBand="0" w:firstRowFirstColumn="0" w:firstRowLastColumn="0" w:lastRowFirstColumn="0" w:lastRowLastColumn="0"/>
-              <w:rPr>
-                <w:lang w:val="en-US"/>
-              </w:rPr>
-            </w:pPr>
-            <w:r>
-              <w:rPr>
-                <w:lang w:val="en-US"/>
-              </w:rPr>
-              <w:t>The system signals with an error</w:t>
-            </w:r>
-            <w:r>
-              <w:rPr>
-                <w:lang w:val="en-US"/>
-              </w:rPr>
-              <w:t xml:space="preserve"> “Incorrect phone” and the user must introduce a telephone number consisted of digits.</w:t>
+              <w:t>1c. The user inputs invalid phone</w:t>
+            </w:r>
+          </w:p>
+          <w:p>
+            <w:pPr>
+              <w:ind w:left="2124"/>
+              <w:cnfStyle w:val="000000100000" w:firstRow="0" w:lastRow="0" w:firstColumn="0" w:lastColumn="0" w:oddVBand="0" w:evenVBand="0" w:oddHBand="1" w:evenHBand="0" w:firstRowFirstColumn="0" w:firstRowLastColumn="0" w:lastRowFirstColumn="0" w:lastRowLastColumn="0"/>
+              <w:rPr>
+                <w:lang w:val="en-US"/>
+              </w:rPr>
+            </w:pPr>
+            <w:r>
+              <w:rPr>
+                <w:lang w:val="en-US"/>
+              </w:rPr>
+              <w:t>1. The system signals with an error “Incorrect phone” and the user must introduce a telephone number consisted of digits.</w:t>
+            </w:r>
+          </w:p>
+          <w:p>
+            <w:pPr>
+              <w:ind w:left="1416"/>
+              <w:cnfStyle w:val="000000100000" w:firstRow="0" w:lastRow="0" w:firstColumn="0" w:lastColumn="0" w:oddVBand="0" w:evenVBand="0" w:oddHBand="1" w:evenHBand="0" w:firstRowFirstColumn="0" w:firstRowLastColumn="0" w:lastRowFirstColumn="0" w:lastRowLastColumn="0"/>
+              <w:rPr>
+                <w:lang w:val="en-US"/>
+              </w:rPr>
+            </w:pPr>
+            <w:r>
+              <w:rPr>
+                <w:lang w:val="en-US"/>
+              </w:rPr>
+              <w:t>1</w:t>
+            </w:r>
+            <w:r>
+              <w:rPr>
+                <w:lang w:val="en-US"/>
+              </w:rPr>
+              <w:t>d</w:t>
+            </w:r>
+            <w:r>
+              <w:rPr>
+                <w:lang w:val="en-US"/>
+              </w:rPr>
+              <w:t>. The username is already in the system.</w:t>
+            </w:r>
+          </w:p>
+          <w:p>
+            <w:pPr>
+              <w:ind w:left="2124"/>
+              <w:cnfStyle w:val="000000100000" w:firstRow="0" w:lastRow="0" w:firstColumn="0" w:lastColumn="0" w:oddVBand="0" w:evenVBand="0" w:oddHBand="1" w:evenHBand="0" w:firstRowFirstColumn="0" w:firstRowLastColumn="0" w:lastRowFirstColumn="0" w:lastRowLastColumn="0"/>
+              <w:rPr>
+                <w:lang w:val="en-US"/>
+              </w:rPr>
+            </w:pPr>
+            <w:r>
+              <w:rPr>
+                <w:lang w:val="en-US"/>
+              </w:rPr>
+              <w:t>1</w:t>
+            </w:r>
+            <w:r>
+              <w:rPr>
+                <w:lang w:val="en-US"/>
+              </w:rPr>
+              <w:t>. The system signals with an error “Username is already used by another customer”</w:t>
+            </w:r>
+            <w:r>
+              <w:rPr>
+                <w:lang w:val="en-US"/>
+              </w:rPr>
+              <w:t xml:space="preserve"> and the user must introduce another username</w:t>
+            </w:r>
+            <w:r>
+              <w:rPr>
+                <w:lang w:val="en-US"/>
+              </w:rPr>
+              <w:t>.</w:t>
             </w:r>
           </w:p>
           <w:p>
@@ -1058,6 +1111,355 @@
               <w:rPr>
                 <w:lang w:val="en-US"/>
               </w:rPr>
+              <w:t>3</w:t>
+            </w:r>
+            <w:r>
+              <w:rPr>
+                <w:lang w:val="en-US"/>
+              </w:rPr>
+              <w:t>. The system displays the message “Successfully added!” and prompts back to the login interface.</w:t>
+            </w:r>
+          </w:p>
+          <w:p>
+            <w:pPr>
+              <w:ind w:left="708"/>
+              <w:cnfStyle w:val="000000100000" w:firstRow="0" w:lastRow="0" w:firstColumn="0" w:lastColumn="0" w:oddVBand="0" w:evenVBand="0" w:oddHBand="1" w:evenHBand="0" w:firstRowFirstColumn="0" w:firstRowLastColumn="0" w:lastRowFirstColumn="0" w:lastRowLastColumn="0"/>
+              <w:rPr>
+                <w:lang w:val="en-US"/>
+              </w:rPr>
+            </w:pPr>
+            <w:r>
+              <w:rPr>
+                <w:lang w:val="en-US"/>
+              </w:rPr>
+              <w:t>4</w:t>
+            </w:r>
+            <w:r>
+              <w:rPr>
+                <w:lang w:val="en-US"/>
+              </w:rPr>
+              <w:t>. User logins and proceeds to the flights list interface</w:t>
+            </w:r>
+            <w:r>
+              <w:rPr>
+                <w:lang w:val="en-US"/>
+              </w:rPr>
+              <w:t>.</w:t>
+            </w:r>
+          </w:p>
+          <w:p>
+            <w:pPr>
+              <w:cnfStyle w:val="000000100000" w:firstRow="0" w:lastRow="0" w:firstColumn="0" w:lastColumn="0" w:oddVBand="0" w:evenVBand="0" w:oddHBand="1" w:evenHBand="0" w:firstRowFirstColumn="0" w:firstRowLastColumn="0" w:lastRowFirstColumn="0" w:lastRowLastColumn="0"/>
+              <w:rPr>
+                <w:lang w:val="en-US"/>
+              </w:rPr>
+            </w:pPr>
+            <w:r>
+              <w:rPr>
+                <w:lang w:val="en-US"/>
+              </w:rPr>
+              <w:t>3a. The user presses “Today’s flights” and gets a list of flights that have the departure time today.</w:t>
+            </w:r>
+          </w:p>
+          <w:p>
+            <w:pPr>
+              <w:ind w:left="708"/>
+              <w:cnfStyle w:val="000000100000" w:firstRow="0" w:lastRow="0" w:firstColumn="0" w:lastColumn="0" w:oddVBand="0" w:evenVBand="0" w:oddHBand="1" w:evenHBand="0" w:firstRowFirstColumn="0" w:firstRowLastColumn="0" w:lastRowFirstColumn="0" w:lastRowLastColumn="0"/>
+              <w:rPr>
+                <w:lang w:val="en-US"/>
+              </w:rPr>
+            </w:pPr>
+            <w:r>
+              <w:rPr>
+                <w:lang w:val="en-US"/>
+              </w:rPr>
+              <w:t>1a. The system displays a message “</w:t>
+            </w:r>
+            <w:r>
+              <w:rPr>
+                <w:lang w:val="en-US"/>
+              </w:rPr>
+              <w:t xml:space="preserve">no flights for today” when there are no flights for the current </w:t>
+            </w:r>
+            <w:r>
+              <w:rPr>
+                <w:lang w:val="en-US"/>
+              </w:rPr>
+              <w:t>calendar date.</w:t>
+            </w:r>
+          </w:p>
+          <w:p>
+            <w:pPr>
+              <w:cnfStyle w:val="000000100000" w:firstRow="0" w:lastRow="0" w:firstColumn="0" w:lastColumn="0" w:oddVBand="0" w:evenVBand="0" w:oddHBand="1" w:evenHBand="0" w:firstRowFirstColumn="0" w:firstRowLastColumn="0" w:lastRowFirstColumn="0" w:lastRowLastColumn="0"/>
+              <w:rPr>
+                <w:lang w:val="en-US"/>
+              </w:rPr>
+            </w:pPr>
+            <w:r>
+              <w:rPr>
+                <w:lang w:val="en-US"/>
+              </w:rPr>
+              <w:t>3b. The user selects an origi</w:t>
+            </w:r>
+            <w:r>
+              <w:rPr>
+                <w:lang w:val="en-US"/>
+              </w:rPr>
+              <w:t xml:space="preserve">n, destination, time of departure and time of arrival. Origin and destination are chosen through a dropdown list. Time of departure and time of arrival </w:t>
+            </w:r>
+            <w:r>
+              <w:rPr>
+                <w:lang w:val="en-US"/>
+              </w:rPr>
+              <w:t>are chosen through a calendar</w:t>
+            </w:r>
+            <w:r>
+              <w:rPr>
+                <w:lang w:val="en-US"/>
+              </w:rPr>
+              <w:t xml:space="preserve"> with day, month and year</w:t>
+            </w:r>
+            <w:r>
+              <w:rPr>
+                <w:lang w:val="en-US"/>
+              </w:rPr>
+              <w:t xml:space="preserve"> and presses the button “Search”</w:t>
+            </w:r>
+            <w:r>
+              <w:rPr>
+                <w:lang w:val="en-US"/>
+              </w:rPr>
+              <w:t>.</w:t>
+            </w:r>
+          </w:p>
+          <w:p>
+            <w:pPr>
+              <w:ind w:left="708"/>
+              <w:cnfStyle w:val="000000100000" w:firstRow="0" w:lastRow="0" w:firstColumn="0" w:lastColumn="0" w:oddVBand="0" w:evenVBand="0" w:oddHBand="1" w:evenHBand="0" w:firstRowFirstColumn="0" w:firstRowLastColumn="0" w:lastRowFirstColumn="0" w:lastRowLastColumn="0"/>
+              <w:rPr>
+                <w:lang w:val="en-US"/>
+              </w:rPr>
+            </w:pPr>
+            <w:r>
+              <w:rPr>
+                <w:lang w:val="en-US"/>
+              </w:rPr>
+              <w:t>1a. The system displays a message “Please use the date choosers to select date” when there is no date of departure or/and date of arrival.</w:t>
+            </w:r>
+          </w:p>
+          <w:p>
+            <w:pPr>
+              <w:ind w:left="708"/>
+              <w:cnfStyle w:val="000000100000" w:firstRow="0" w:lastRow="0" w:firstColumn="0" w:lastColumn="0" w:oddVBand="0" w:evenVBand="0" w:oddHBand="1" w:evenHBand="0" w:firstRowFirstColumn="0" w:firstRowLastColumn="0" w:lastRowFirstColumn="0" w:lastRowLastColumn="0"/>
+              <w:rPr>
+                <w:lang w:val="en-US"/>
+              </w:rPr>
+            </w:pPr>
+            <w:r>
+              <w:rPr>
+                <w:lang w:val="en-US"/>
+              </w:rPr>
+              <w:lastRenderedPageBreak/>
+              <w:t xml:space="preserve">1b. The system displays a message “No flights” </w:t>
+            </w:r>
+            <w:r>
+              <w:rPr>
+                <w:lang w:val="en-US"/>
+              </w:rPr>
+              <w:t>when there</w:t>
+            </w:r>
+            <w:r>
+              <w:rPr>
+                <w:lang w:val="en-US"/>
+              </w:rPr>
+              <w:t xml:space="preserve"> </w:t>
+            </w:r>
+            <w:r>
+              <w:rPr>
+                <w:lang w:val="en-US"/>
+              </w:rPr>
+              <w:t>are</w:t>
+            </w:r>
+            <w:r>
+              <w:rPr>
+                <w:lang w:val="en-US"/>
+              </w:rPr>
+              <w:t xml:space="preserve"> no flights found</w:t>
+            </w:r>
+            <w:r>
+              <w:rPr>
+                <w:lang w:val="en-US"/>
+              </w:rPr>
+              <w:t xml:space="preserve"> to match the selected origin, destination, day of departure, day of arrival</w:t>
+            </w:r>
+            <w:r>
+              <w:rPr>
+                <w:lang w:val="en-US"/>
+              </w:rPr>
+              <w:t>.</w:t>
+            </w:r>
+          </w:p>
+          <w:p>
+            <w:pPr>
+              <w:cnfStyle w:val="000000100000" w:firstRow="0" w:lastRow="0" w:firstColumn="0" w:lastColumn="0" w:oddVBand="0" w:evenVBand="0" w:oddHBand="1" w:evenHBand="0" w:firstRowFirstColumn="0" w:firstRowLastColumn="0" w:lastRowFirstColumn="0" w:lastRowLastColumn="0"/>
+              <w:rPr>
+                <w:lang w:val="en-US"/>
+              </w:rPr>
+            </w:pPr>
+            <w:r>
+              <w:rPr>
+                <w:lang w:val="en-US"/>
+              </w:rPr>
+              <w:t>4a. The system displays a message “no flights”</w:t>
+            </w:r>
+            <w:r>
+              <w:rPr>
+                <w:lang w:val="en-US"/>
+              </w:rPr>
+              <w:t>.</w:t>
+            </w:r>
+          </w:p>
+          <w:p>
+            <w:pPr>
+              <w:cnfStyle w:val="000000100000" w:firstRow="0" w:lastRow="0" w:firstColumn="0" w:lastColumn="0" w:oddVBand="0" w:evenVBand="0" w:oddHBand="1" w:evenHBand="0" w:firstRowFirstColumn="0" w:firstRowLastColumn="0" w:lastRowFirstColumn="0" w:lastRowLastColumn="0"/>
+              <w:rPr>
+                <w:lang w:val="en-US"/>
+              </w:rPr>
+            </w:pPr>
+            <w:r>
+              <w:rPr>
+                <w:lang w:val="en-US"/>
+              </w:rPr>
+              <w:t>7a. The system displays a message “no flight selected”.</w:t>
+            </w:r>
+            <w:bookmarkStart w:id="0" w:name="_GoBack"/>
+            <w:bookmarkEnd w:id="0"/>
+          </w:p>
+          <w:p>
+            <w:pPr>
+              <w:cnfStyle w:val="000000100000" w:firstRow="0" w:lastRow="0" w:firstColumn="0" w:lastColumn="0" w:oddVBand="0" w:evenVBand="0" w:oddHBand="1" w:evenHBand="0" w:firstRowFirstColumn="0" w:firstRowLastColumn="0" w:lastRowFirstColumn="0" w:lastRowLastColumn="0"/>
+              <w:rPr>
+                <w:lang w:val="en-US"/>
+              </w:rPr>
+            </w:pPr>
+            <w:r>
+              <w:rPr>
+                <w:lang w:val="en-US"/>
+              </w:rPr>
+              <w:t>10</w:t>
+            </w:r>
+            <w:r>
+              <w:rPr>
+                <w:lang w:val="en-US"/>
+              </w:rPr>
+              <w:t>a.</w:t>
+            </w:r>
+            <w:r>
+              <w:rPr>
+                <w:lang w:val="en-US"/>
+              </w:rPr>
+              <w:t xml:space="preserve"> The system displays the message “You already booked a ticket for this flight!” when you already have that flight booked</w:t>
+            </w:r>
+            <w:r>
+              <w:rPr>
+                <w:lang w:val="en-US"/>
+              </w:rPr>
+              <w:t xml:space="preserve"> </w:t>
+            </w:r>
+            <w:r>
+              <w:rPr>
+                <w:lang w:val="en-US"/>
+              </w:rPr>
+              <w:t xml:space="preserve">and, after pressing the button “OK”, </w:t>
+            </w:r>
+            <w:r>
+              <w:rPr>
+                <w:lang w:val="en-US"/>
+              </w:rPr>
+              <w:t>sends the user back to the flight list interface</w:t>
+            </w:r>
+            <w:r>
+              <w:rPr>
+                <w:lang w:val="en-US"/>
+              </w:rPr>
+              <w:t>.</w:t>
+            </w:r>
+          </w:p>
+          <w:p>
+            <w:pPr>
+              <w:cnfStyle w:val="000000100000" w:firstRow="0" w:lastRow="0" w:firstColumn="0" w:lastColumn="0" w:oddVBand="0" w:evenVBand="0" w:oddHBand="1" w:evenHBand="0" w:firstRowFirstColumn="0" w:firstRowLastColumn="0" w:lastRowFirstColumn="0" w:lastRowLastColumn="0"/>
+              <w:rPr>
+                <w:lang w:val="en-US"/>
+              </w:rPr>
+            </w:pPr>
+            <w:r>
+              <w:rPr>
+                <w:lang w:val="en-US"/>
+              </w:rPr>
+              <w:t>10b. The system displays the message “Flight was removed by the administrator!” when the flight was removed while booking and, after pressing the button “OK”,</w:t>
+            </w:r>
+            <w:r>
+              <w:rPr>
+                <w:lang w:val="en-US"/>
+              </w:rPr>
+              <w:t>” sends the user back to the flight list interface.</w:t>
+            </w:r>
+          </w:p>
+          <w:p>
+            <w:pPr>
+              <w:cnfStyle w:val="000000100000" w:firstRow="0" w:lastRow="0" w:firstColumn="0" w:lastColumn="0" w:oddVBand="0" w:evenVBand="0" w:oddHBand="1" w:evenHBand="0" w:firstRowFirstColumn="0" w:firstRowLastColumn="0" w:lastRowFirstColumn="0" w:lastRowLastColumn="0"/>
+              <w:rPr>
+                <w:lang w:val="en-US"/>
+              </w:rPr>
+            </w:pPr>
+            <w:r>
+              <w:rPr>
+                <w:lang w:val="en-US"/>
+              </w:rPr>
+              <w:t>REMOVING</w:t>
+            </w:r>
+          </w:p>
+          <w:p>
+            <w:pPr>
+              <w:cnfStyle w:val="000000100000" w:firstRow="0" w:lastRow="0" w:firstColumn="0" w:lastColumn="0" w:oddVBand="0" w:evenVBand="0" w:oddHBand="1" w:evenHBand="0" w:firstRowFirstColumn="0" w:firstRowLastColumn="0" w:lastRowFirstColumn="0" w:lastRowLastColumn="0"/>
+              <w:rPr>
+                <w:lang w:val="en-US"/>
+              </w:rPr>
+            </w:pPr>
+            <w:r>
+              <w:rPr>
+                <w:lang w:val="en-US"/>
+              </w:rPr>
+              <w:t>1a. At the time of login, the user presses a button “Register” to register himself in the database:</w:t>
+            </w:r>
+          </w:p>
+          <w:p>
+            <w:pPr>
+              <w:ind w:left="708"/>
+              <w:cnfStyle w:val="000000100000" w:firstRow="0" w:lastRow="0" w:firstColumn="0" w:lastColumn="0" w:oddVBand="0" w:evenVBand="0" w:oddHBand="1" w:evenHBand="0" w:firstRowFirstColumn="0" w:firstRowLastColumn="0" w:lastRowFirstColumn="0" w:lastRowLastColumn="0"/>
+              <w:rPr>
+                <w:lang w:val="en-US"/>
+              </w:rPr>
+            </w:pPr>
+            <w:r>
+              <w:rPr>
+                <w:lang w:val="en-US"/>
+              </w:rPr>
+              <w:t>1. The user inputs his first name, last name, email, passport number, phone, username and password.</w:t>
+            </w:r>
+          </w:p>
+          <w:p>
+            <w:pPr>
+              <w:ind w:left="708"/>
+              <w:cnfStyle w:val="000000100000" w:firstRow="0" w:lastRow="0" w:firstColumn="0" w:lastColumn="0" w:oddVBand="0" w:evenVBand="0" w:oddHBand="1" w:evenHBand="0" w:firstRowFirstColumn="0" w:firstRowLastColumn="0" w:lastRowFirstColumn="0" w:lastRowLastColumn="0"/>
+              <w:rPr>
+                <w:lang w:val="en-US"/>
+              </w:rPr>
+            </w:pPr>
+            <w:r>
+              <w:rPr>
+                <w:lang w:val="en-US"/>
+              </w:rPr>
               <w:t>2.</w:t>
             </w:r>
             <w:r>
@@ -1071,346 +1473,6 @@
                 <w:lang w:val="en-US"/>
               </w:rPr>
               <w:t>The user presses the button “Register” to register in the system.</w:t>
-            </w:r>
-          </w:p>
-          <w:p>
-            <w:pPr>
-              <w:ind w:left="1416"/>
-              <w:cnfStyle w:val="000000100000" w:firstRow="0" w:lastRow="0" w:firstColumn="0" w:lastColumn="0" w:oddVBand="0" w:evenVBand="0" w:oddHBand="1" w:evenHBand="0" w:firstRowFirstColumn="0" w:firstRowLastColumn="0" w:lastRowFirstColumn="0" w:lastRowLastColumn="0"/>
-              <w:rPr>
-                <w:lang w:val="en-US"/>
-              </w:rPr>
-            </w:pPr>
-            <w:r>
-              <w:rPr>
-                <w:lang w:val="en-US"/>
-              </w:rPr>
-              <w:t>1. The username is already in the system.</w:t>
-            </w:r>
-          </w:p>
-          <w:p>
-            <w:pPr>
-              <w:ind w:left="1416"/>
-              <w:cnfStyle w:val="000000100000" w:firstRow="0" w:lastRow="0" w:firstColumn="0" w:lastColumn="0" w:oddVBand="0" w:evenVBand="0" w:oddHBand="1" w:evenHBand="0" w:firstRowFirstColumn="0" w:firstRowLastColumn="0" w:lastRowFirstColumn="0" w:lastRowLastColumn="0"/>
-              <w:rPr>
-                <w:lang w:val="en-US"/>
-              </w:rPr>
-            </w:pPr>
-            <w:r>
-              <w:rPr>
-                <w:lang w:val="en-US"/>
-              </w:rPr>
-              <w:t>2. The system signals with an error “Username is already used by another customer”</w:t>
-            </w:r>
-            <w:r>
-              <w:rPr>
-                <w:lang w:val="en-US"/>
-              </w:rPr>
-              <w:t xml:space="preserve"> and the user must introduce another username</w:t>
-            </w:r>
-            <w:r>
-              <w:rPr>
-                <w:lang w:val="en-US"/>
-              </w:rPr>
-              <w:t>.</w:t>
-            </w:r>
-          </w:p>
-          <w:p>
-            <w:pPr>
-              <w:ind w:left="708"/>
-              <w:cnfStyle w:val="000000100000" w:firstRow="0" w:lastRow="0" w:firstColumn="0" w:lastColumn="0" w:oddVBand="0" w:evenVBand="0" w:oddHBand="1" w:evenHBand="0" w:firstRowFirstColumn="0" w:firstRowLastColumn="0" w:lastRowFirstColumn="0" w:lastRowLastColumn="0"/>
-              <w:rPr>
-                <w:lang w:val="en-US"/>
-              </w:rPr>
-            </w:pPr>
-            <w:r>
-              <w:rPr>
-                <w:lang w:val="en-US"/>
-              </w:rPr>
-              <w:t>3</w:t>
-            </w:r>
-            <w:r>
-              <w:rPr>
-                <w:lang w:val="en-US"/>
-              </w:rPr>
-              <w:t>. The system displays the message “Successfully added!” and prompts back to the login interface.</w:t>
-            </w:r>
-          </w:p>
-          <w:p>
-            <w:pPr>
-              <w:ind w:left="708"/>
-              <w:cnfStyle w:val="000000100000" w:firstRow="0" w:lastRow="0" w:firstColumn="0" w:lastColumn="0" w:oddVBand="0" w:evenVBand="0" w:oddHBand="1" w:evenHBand="0" w:firstRowFirstColumn="0" w:firstRowLastColumn="0" w:lastRowFirstColumn="0" w:lastRowLastColumn="0"/>
-              <w:rPr>
-                <w:lang w:val="en-US"/>
-              </w:rPr>
-            </w:pPr>
-            <w:r>
-              <w:rPr>
-                <w:lang w:val="en-US"/>
-              </w:rPr>
-              <w:t>4</w:t>
-            </w:r>
-            <w:r>
-              <w:rPr>
-                <w:lang w:val="en-US"/>
-              </w:rPr>
-              <w:t>. User logins and proceeds to the flights list interface</w:t>
-            </w:r>
-            <w:r>
-              <w:rPr>
-                <w:lang w:val="en-US"/>
-              </w:rPr>
-              <w:t>.</w:t>
-            </w:r>
-          </w:p>
-          <w:p>
-            <w:pPr>
-              <w:cnfStyle w:val="000000100000" w:firstRow="0" w:lastRow="0" w:firstColumn="0" w:lastColumn="0" w:oddVBand="0" w:evenVBand="0" w:oddHBand="1" w:evenHBand="0" w:firstRowFirstColumn="0" w:firstRowLastColumn="0" w:lastRowFirstColumn="0" w:lastRowLastColumn="0"/>
-              <w:rPr>
-                <w:lang w:val="en-US"/>
-              </w:rPr>
-            </w:pPr>
-            <w:r>
-              <w:rPr>
-                <w:lang w:val="en-US"/>
-              </w:rPr>
-              <w:t>3a. The user presses “Today’s flights” and gets a list of flights that have the departure time today.</w:t>
-            </w:r>
-          </w:p>
-          <w:p>
-            <w:pPr>
-              <w:cnfStyle w:val="000000100000" w:firstRow="0" w:lastRow="0" w:firstColumn="0" w:lastColumn="0" w:oddVBand="0" w:evenVBand="0" w:oddHBand="1" w:evenHBand="0" w:firstRowFirstColumn="0" w:firstRowLastColumn="0" w:lastRowFirstColumn="0" w:lastRowLastColumn="0"/>
-              <w:rPr>
-                <w:lang w:val="en-US"/>
-              </w:rPr>
-            </w:pPr>
-            <w:r>
-              <w:rPr>
-                <w:lang w:val="en-US"/>
-              </w:rPr>
-              <w:t>3b. The user selects an origi</w:t>
-            </w:r>
-            <w:r>
-              <w:rPr>
-                <w:lang w:val="en-US"/>
-              </w:rPr>
-              <w:t xml:space="preserve">n, destination, time of departure and time of arrival. Origin and destination are chosen through a dropdown list. Time of departure and time of arrival </w:t>
-            </w:r>
-            <w:r>
-              <w:rPr>
-                <w:lang w:val="en-US"/>
-              </w:rPr>
-              <w:t>are chosen through a calendar</w:t>
-            </w:r>
-            <w:r>
-              <w:rPr>
-                <w:lang w:val="en-US"/>
-              </w:rPr>
-              <w:t xml:space="preserve"> with day, month and year</w:t>
-            </w:r>
-            <w:r>
-              <w:rPr>
-                <w:lang w:val="en-US"/>
-              </w:rPr>
-              <w:t xml:space="preserve"> and presses the button “Search”</w:t>
-            </w:r>
-            <w:r>
-              <w:rPr>
-                <w:lang w:val="en-US"/>
-              </w:rPr>
-              <w:t>.</w:t>
-            </w:r>
-          </w:p>
-          <w:p>
-            <w:pPr>
-              <w:ind w:left="708"/>
-              <w:cnfStyle w:val="000000100000" w:firstRow="0" w:lastRow="0" w:firstColumn="0" w:lastColumn="0" w:oddVBand="0" w:evenVBand="0" w:oddHBand="1" w:evenHBand="0" w:firstRowFirstColumn="0" w:firstRowLastColumn="0" w:lastRowFirstColumn="0" w:lastRowLastColumn="0"/>
-              <w:rPr>
-                <w:lang w:val="en-US"/>
-              </w:rPr>
-            </w:pPr>
-            <w:r>
-              <w:rPr>
-                <w:lang w:val="en-US"/>
-              </w:rPr>
-              <w:t>1a. The system displays a message “Please use the date choosers to select date” when there is no date of departure or/and date of arrival.</w:t>
-            </w:r>
-          </w:p>
-          <w:p>
-            <w:pPr>
-              <w:ind w:left="708"/>
-              <w:cnfStyle w:val="000000100000" w:firstRow="0" w:lastRow="0" w:firstColumn="0" w:lastColumn="0" w:oddVBand="0" w:evenVBand="0" w:oddHBand="1" w:evenHBand="0" w:firstRowFirstColumn="0" w:firstRowLastColumn="0" w:lastRowFirstColumn="0" w:lastRowLastColumn="0"/>
-              <w:rPr>
-                <w:lang w:val="en-US"/>
-              </w:rPr>
-            </w:pPr>
-            <w:r>
-              <w:rPr>
-                <w:lang w:val="en-US"/>
-              </w:rPr>
-              <w:t xml:space="preserve">1b. The system displays a message “No flights” </w:t>
-            </w:r>
-            <w:r>
-              <w:rPr>
-                <w:lang w:val="en-US"/>
-              </w:rPr>
-              <w:t>when there</w:t>
-            </w:r>
-            <w:r>
-              <w:rPr>
-                <w:lang w:val="en-US"/>
-              </w:rPr>
-              <w:t xml:space="preserve"> </w:t>
-            </w:r>
-            <w:r>
-              <w:rPr>
-                <w:lang w:val="en-US"/>
-              </w:rPr>
-              <w:t>are</w:t>
-            </w:r>
-            <w:r>
-              <w:rPr>
-                <w:lang w:val="en-US"/>
-              </w:rPr>
-              <w:t xml:space="preserve"> no flights found</w:t>
-            </w:r>
-            <w:r>
-              <w:rPr>
-                <w:lang w:val="en-US"/>
-              </w:rPr>
-              <w:t xml:space="preserve"> to match the selected origin, </w:t>
-            </w:r>
-            <w:r>
-              <w:rPr>
-                <w:lang w:val="en-US"/>
-              </w:rPr>
-              <w:lastRenderedPageBreak/>
-              <w:t>destination, day of departure, day of arrival</w:t>
-            </w:r>
-            <w:r>
-              <w:rPr>
-                <w:lang w:val="en-US"/>
-              </w:rPr>
-              <w:t>.</w:t>
-            </w:r>
-          </w:p>
-          <w:p>
-            <w:pPr>
-              <w:cnfStyle w:val="000000100000" w:firstRow="0" w:lastRow="0" w:firstColumn="0" w:lastColumn="0" w:oddVBand="0" w:evenVBand="0" w:oddHBand="1" w:evenHBand="0" w:firstRowFirstColumn="0" w:firstRowLastColumn="0" w:lastRowFirstColumn="0" w:lastRowLastColumn="0"/>
-              <w:rPr>
-                <w:lang w:val="en-US"/>
-              </w:rPr>
-            </w:pPr>
-            <w:r>
-              <w:rPr>
-                <w:lang w:val="en-US"/>
-              </w:rPr>
-              <w:t>10</w:t>
-            </w:r>
-            <w:r>
-              <w:rPr>
-                <w:lang w:val="en-US"/>
-              </w:rPr>
-              <w:t>a.</w:t>
-            </w:r>
-            <w:r>
-              <w:rPr>
-                <w:lang w:val="en-US"/>
-              </w:rPr>
-              <w:t xml:space="preserve"> The system displays the message “You already booked a ticket for this flight!” when you already have that flight booked</w:t>
-            </w:r>
-            <w:r>
-              <w:rPr>
-                <w:lang w:val="en-US"/>
-              </w:rPr>
-              <w:t xml:space="preserve"> </w:t>
-            </w:r>
-            <w:r>
-              <w:rPr>
-                <w:lang w:val="en-US"/>
-              </w:rPr>
-              <w:t xml:space="preserve">and, after pressing the button “OK”, </w:t>
-            </w:r>
-            <w:r>
-              <w:rPr>
-                <w:lang w:val="en-US"/>
-              </w:rPr>
-              <w:t>sends the user back to the flight list interface</w:t>
-            </w:r>
-            <w:r>
-              <w:rPr>
-                <w:lang w:val="en-US"/>
-              </w:rPr>
-              <w:t>.</w:t>
-            </w:r>
-          </w:p>
-          <w:p>
-            <w:pPr>
-              <w:cnfStyle w:val="000000100000" w:firstRow="0" w:lastRow="0" w:firstColumn="0" w:lastColumn="0" w:oddVBand="0" w:evenVBand="0" w:oddHBand="1" w:evenHBand="0" w:firstRowFirstColumn="0" w:firstRowLastColumn="0" w:lastRowFirstColumn="0" w:lastRowLastColumn="0"/>
-              <w:rPr>
-                <w:lang w:val="en-US"/>
-              </w:rPr>
-            </w:pPr>
-            <w:r>
-              <w:rPr>
-                <w:lang w:val="en-US"/>
-              </w:rPr>
-              <w:t>10b. The system displays the message “Flight was removed by the administrator!” when the flight was removed while booking and,</w:t>
-            </w:r>
-            <w:r>
-              <w:rPr>
-                <w:lang w:val="en-US"/>
-              </w:rPr>
-              <w:t xml:space="preserve"> after pressing the button “OK”,</w:t>
-            </w:r>
-            <w:r>
-              <w:rPr>
-                <w:lang w:val="en-US"/>
-              </w:rPr>
-              <w:t>” sends the user back to the flight list interface.</w:t>
-            </w:r>
-          </w:p>
-          <w:p>
-            <w:pPr>
-              <w:cnfStyle w:val="000000100000" w:firstRow="0" w:lastRow="0" w:firstColumn="0" w:lastColumn="0" w:oddVBand="0" w:evenVBand="0" w:oddHBand="1" w:evenHBand="0" w:firstRowFirstColumn="0" w:firstRowLastColumn="0" w:lastRowFirstColumn="0" w:lastRowLastColumn="0"/>
-              <w:rPr>
-                <w:lang w:val="en-US"/>
-              </w:rPr>
-            </w:pPr>
-            <w:r>
-              <w:rPr>
-                <w:lang w:val="en-US"/>
-              </w:rPr>
-              <w:t>REMOVING</w:t>
-            </w:r>
-          </w:p>
-          <w:p>
-            <w:pPr>
-              <w:cnfStyle w:val="000000100000" w:firstRow="0" w:lastRow="0" w:firstColumn="0" w:lastColumn="0" w:oddVBand="0" w:evenVBand="0" w:oddHBand="1" w:evenHBand="0" w:firstRowFirstColumn="0" w:firstRowLastColumn="0" w:lastRowFirstColumn="0" w:lastRowLastColumn="0"/>
-              <w:rPr>
-                <w:lang w:val="en-US"/>
-              </w:rPr>
-            </w:pPr>
-            <w:r>
-              <w:rPr>
-                <w:lang w:val="en-US"/>
-              </w:rPr>
-              <w:t>1a. At the time of login, the user presses a button “Register” to register himself in the database:</w:t>
-            </w:r>
-          </w:p>
-          <w:p>
-            <w:pPr>
-              <w:ind w:left="708"/>
-              <w:cnfStyle w:val="000000100000" w:firstRow="0" w:lastRow="0" w:firstColumn="0" w:lastColumn="0" w:oddVBand="0" w:evenVBand="0" w:oddHBand="1" w:evenHBand="0" w:firstRowFirstColumn="0" w:firstRowLastColumn="0" w:lastRowFirstColumn="0" w:lastRowLastColumn="0"/>
-              <w:rPr>
-                <w:lang w:val="en-US"/>
-              </w:rPr>
-            </w:pPr>
-            <w:r>
-              <w:rPr>
-                <w:lang w:val="en-US"/>
-              </w:rPr>
-              <w:t>1. The user inputs his first name, last name, email, passport number, phone, username and password.</w:t>
             </w:r>
           </w:p>
           <w:p>
@@ -1540,21 +1602,54 @@
           </w:p>
           <w:p>
             <w:pPr>
-              <w:pStyle w:val="ListParagraph"/>
-              <w:numPr>
-                <w:ilvl w:val="0"/>
-                <w:numId w:val="5"/>
-              </w:numPr>
-              <w:cnfStyle w:val="000000100000" w:firstRow="0" w:lastRow="0" w:firstColumn="0" w:lastColumn="0" w:oddVBand="0" w:evenVBand="0" w:oddHBand="1" w:evenHBand="0" w:firstRowFirstColumn="0" w:firstRowLastColumn="0" w:lastRowFirstColumn="0" w:lastRowLastColumn="0"/>
-              <w:rPr>
-                <w:lang w:val="en-US"/>
-              </w:rPr>
-            </w:pPr>
-            <w:r>
-              <w:rPr>
-                <w:lang w:val="en-US"/>
-              </w:rPr>
-              <w:t>The system signals with an error “Incorrect phone” and the user must introduce a telephone number consisted of digits.</w:t>
+              <w:ind w:left="2124"/>
+              <w:cnfStyle w:val="000000100000" w:firstRow="0" w:lastRow="0" w:firstColumn="0" w:lastColumn="0" w:oddVBand="0" w:evenVBand="0" w:oddHBand="1" w:evenHBand="0" w:firstRowFirstColumn="0" w:firstRowLastColumn="0" w:lastRowFirstColumn="0" w:lastRowLastColumn="0"/>
+              <w:rPr>
+                <w:lang w:val="en-US"/>
+              </w:rPr>
+            </w:pPr>
+            <w:r>
+              <w:rPr>
+                <w:lang w:val="en-US"/>
+              </w:rPr>
+              <w:t xml:space="preserve">1. The system signals with an error “Incorrect phone” and the user </w:t>
+            </w:r>
+            <w:r>
+              <w:rPr>
+                <w:lang w:val="en-US"/>
+              </w:rPr>
+              <w:lastRenderedPageBreak/>
+              <w:t>must introduce a telephone number consisted of digits.</w:t>
+            </w:r>
+          </w:p>
+          <w:p>
+            <w:pPr>
+              <w:ind w:left="1416"/>
+              <w:cnfStyle w:val="000000100000" w:firstRow="0" w:lastRow="0" w:firstColumn="0" w:lastColumn="0" w:oddVBand="0" w:evenVBand="0" w:oddHBand="1" w:evenHBand="0" w:firstRowFirstColumn="0" w:firstRowLastColumn="0" w:lastRowFirstColumn="0" w:lastRowLastColumn="0"/>
+              <w:rPr>
+                <w:lang w:val="en-US"/>
+              </w:rPr>
+            </w:pPr>
+            <w:r>
+              <w:rPr>
+                <w:lang w:val="en-US"/>
+              </w:rPr>
+              <w:t>1d. The username is already in the system.</w:t>
+            </w:r>
+          </w:p>
+          <w:p>
+            <w:pPr>
+              <w:ind w:left="2124"/>
+              <w:cnfStyle w:val="000000100000" w:firstRow="0" w:lastRow="0" w:firstColumn="0" w:lastColumn="0" w:oddVBand="0" w:evenVBand="0" w:oddHBand="1" w:evenHBand="0" w:firstRowFirstColumn="0" w:firstRowLastColumn="0" w:lastRowFirstColumn="0" w:lastRowLastColumn="0"/>
+              <w:rPr>
+                <w:lang w:val="en-US"/>
+              </w:rPr>
+            </w:pPr>
+            <w:r>
+              <w:rPr>
+                <w:lang w:val="en-US"/>
+              </w:rPr>
+              <w:t>1. The system signals with an error “Username is already used by another customer” and the user must introduce another username.</w:t>
             </w:r>
           </w:p>
           <w:p>
@@ -1569,50 +1664,7 @@
               <w:rPr>
                 <w:lang w:val="en-US"/>
               </w:rPr>
-              <w:t>2.</w:t>
-            </w:r>
-            <w:r>
-              <w:rPr>
-                <w:lang w:val="en-US"/>
-              </w:rPr>
-              <w:t xml:space="preserve"> </w:t>
-            </w:r>
-            <w:r>
-              <w:rPr>
-                <w:lang w:val="en-US"/>
-              </w:rPr>
-              <w:t>The user presses the button “Register” to register in the system.</w:t>
-            </w:r>
-          </w:p>
-          <w:p>
-            <w:pPr>
-              <w:ind w:left="1416"/>
-              <w:cnfStyle w:val="000000100000" w:firstRow="0" w:lastRow="0" w:firstColumn="0" w:lastColumn="0" w:oddVBand="0" w:evenVBand="0" w:oddHBand="1" w:evenHBand="0" w:firstRowFirstColumn="0" w:firstRowLastColumn="0" w:lastRowFirstColumn="0" w:lastRowLastColumn="0"/>
-              <w:rPr>
-                <w:lang w:val="en-US"/>
-              </w:rPr>
-            </w:pPr>
-            <w:r>
-              <w:rPr>
-                <w:lang w:val="en-US"/>
-              </w:rPr>
-              <w:t>1. The username is already in the system.</w:t>
-            </w:r>
-          </w:p>
-          <w:p>
-            <w:pPr>
-              <w:ind w:left="1416"/>
-              <w:cnfStyle w:val="000000100000" w:firstRow="0" w:lastRow="0" w:firstColumn="0" w:lastColumn="0" w:oddVBand="0" w:evenVBand="0" w:oddHBand="1" w:evenHBand="0" w:firstRowFirstColumn="0" w:firstRowLastColumn="0" w:lastRowFirstColumn="0" w:lastRowLastColumn="0"/>
-              <w:rPr>
-                <w:lang w:val="en-US"/>
-              </w:rPr>
-            </w:pPr>
-            <w:r>
-              <w:rPr>
-                <w:lang w:val="en-US"/>
-              </w:rPr>
-              <w:lastRenderedPageBreak/>
-              <w:t>2. The system signals with an error “Username is already used by another customer” and the user must introduce another username.</w:t>
+              <w:t>3. The system displays the message “Successfully added!” and prompts back to the login interface.</w:t>
             </w:r>
           </w:p>
           <w:p>
@@ -1627,21 +1679,6 @@
               <w:rPr>
                 <w:lang w:val="en-US"/>
               </w:rPr>
-              <w:t>3. The system displays the message “Successfully added!” and prompts back to the login interface.</w:t>
-            </w:r>
-          </w:p>
-          <w:p>
-            <w:pPr>
-              <w:ind w:left="708"/>
-              <w:cnfStyle w:val="000000100000" w:firstRow="0" w:lastRow="0" w:firstColumn="0" w:lastColumn="0" w:oddVBand="0" w:evenVBand="0" w:oddHBand="1" w:evenHBand="0" w:firstRowFirstColumn="0" w:firstRowLastColumn="0" w:lastRowFirstColumn="0" w:lastRowLastColumn="0"/>
-              <w:rPr>
-                <w:lang w:val="en-US"/>
-              </w:rPr>
-            </w:pPr>
-            <w:r>
-              <w:rPr>
-                <w:lang w:val="en-US"/>
-              </w:rPr>
               <w:t>4. User logins and proceeds to the flights list interface.</w:t>
             </w:r>
           </w:p>
@@ -1658,51 +1695,6 @@
               </w:rPr>
               <w:t>6a. The system displays the message “Please select a ticket to remove” and then the user resumes back to 4.</w:t>
             </w:r>
-            <w:bookmarkStart w:id="0" w:name="_GoBack"/>
-            <w:bookmarkEnd w:id="0"/>
-          </w:p>
-          <w:p>
-            <w:pPr>
-              <w:cnfStyle w:val="000000100000" w:firstRow="0" w:lastRow="0" w:firstColumn="0" w:lastColumn="0" w:oddVBand="0" w:evenVBand="0" w:oddHBand="1" w:evenHBand="0" w:firstRowFirstColumn="0" w:firstRowLastColumn="0" w:lastRowFirstColumn="0" w:lastRowLastColumn="0"/>
-              <w:rPr>
-                <w:lang w:val="en-US"/>
-              </w:rPr>
-            </w:pPr>
-            <w:r>
-              <w:rPr>
-                <w:lang w:val="en-US"/>
-              </w:rPr>
-              <w:t>7a. The user presses “No”</w:t>
-            </w:r>
-            <w:proofErr w:type="gramStart"/>
-            <w:r>
-              <w:rPr>
-                <w:lang w:val="en-US"/>
-              </w:rPr>
-              <w:t>/ ”Cancel</w:t>
-            </w:r>
-            <w:proofErr w:type="gramEnd"/>
-            <w:r>
-              <w:rPr>
-                <w:lang w:val="en-US"/>
-              </w:rPr>
-              <w:t>” and</w:t>
-            </w:r>
-            <w:r>
-              <w:rPr>
-                <w:lang w:val="en-US"/>
-              </w:rPr>
-              <w:t xml:space="preserve"> the user resumes back to 4.</w:t>
-            </w:r>
-          </w:p>
-          <w:p>
-            <w:pPr>
-              <w:ind w:left="708"/>
-              <w:cnfStyle w:val="000000100000" w:firstRow="0" w:lastRow="0" w:firstColumn="0" w:lastColumn="0" w:oddVBand="0" w:evenVBand="0" w:oddHBand="1" w:evenHBand="0" w:firstRowFirstColumn="0" w:firstRowLastColumn="0" w:lastRowFirstColumn="0" w:lastRowLastColumn="0"/>
-              <w:rPr>
-                <w:lang w:val="en-US"/>
-              </w:rPr>
-            </w:pPr>
           </w:p>
         </w:tc>
       </w:tr>

</xml_diff>

<commit_message>
Up and SCRUM added
</commit_message>
<xml_diff>
--- a/ManageTicketDescription.docx
+++ b/ManageTicketDescription.docx
@@ -383,7 +383,13 @@
               <w:rPr>
                 <w:lang w:val="en-US"/>
               </w:rPr>
-              <w:t xml:space="preserve"> and presses “Log in”</w:t>
+              <w:t xml:space="preserve"> and</w:t>
+            </w:r>
+            <w:r>
+              <w:rPr>
+                <w:lang w:val="en-US"/>
+              </w:rPr>
+              <w:t xml:space="preserve"> logs in.</w:t>
             </w:r>
           </w:p>
           <w:p>
@@ -429,7 +435,7 @@
               <w:rPr>
                 <w:lang w:val="en-US"/>
               </w:rPr>
-              <w:t>presses “Cheapest flights”</w:t>
+              <w:t>chooses to see the cheapest flights.</w:t>
             </w:r>
           </w:p>
           <w:p>
@@ -495,13 +501,13 @@
               <w:rPr>
                 <w:lang w:val="en-US"/>
               </w:rPr>
-              <w:t>. User presses “</w:t>
-            </w:r>
-            <w:r>
-              <w:rPr>
-                <w:lang w:val="en-US"/>
-              </w:rPr>
-              <w:t>Book”</w:t>
+              <w:t xml:space="preserve">. User </w:t>
+            </w:r>
+            <w:r>
+              <w:rPr>
+                <w:lang w:val="en-US"/>
+              </w:rPr>
+              <w:t>books.</w:t>
             </w:r>
           </w:p>
           <w:p>
@@ -549,6 +555,12 @@
               </w:rPr>
               <w:t>The user chooses a seat</w:t>
             </w:r>
+            <w:r>
+              <w:rPr>
+                <w:lang w:val="en-US"/>
+              </w:rPr>
+              <w:t>.</w:t>
+            </w:r>
           </w:p>
           <w:p>
             <w:pPr>
@@ -573,13 +585,13 @@
               <w:rPr>
                 <w:lang w:val="en-US"/>
               </w:rPr>
-              <w:t xml:space="preserve"> presses</w:t>
-            </w:r>
-            <w:r>
-              <w:rPr>
-                <w:lang w:val="en-US"/>
-              </w:rPr>
-              <w:t xml:space="preserve"> “Confirm”</w:t>
+              <w:t xml:space="preserve"> </w:t>
+            </w:r>
+            <w:r>
+              <w:rPr>
+                <w:lang w:val="en-US"/>
+              </w:rPr>
+              <w:t>confirms.</w:t>
             </w:r>
           </w:p>
           <w:p>
@@ -645,7 +657,13 @@
               <w:rPr>
                 <w:lang w:val="en-US"/>
               </w:rPr>
-              <w:t>1.  User inserts user name and password and presses “Log in”</w:t>
+              <w:t xml:space="preserve">1.  User inserts user name and password and </w:t>
+            </w:r>
+            <w:r>
+              <w:rPr>
+                <w:lang w:val="en-US"/>
+              </w:rPr>
+              <w:t>logs in.</w:t>
             </w:r>
           </w:p>
           <w:p>
@@ -685,7 +703,25 @@
               <w:rPr>
                 <w:lang w:val="en-US"/>
               </w:rPr>
-              <w:t>. The user presses “My profile” and then “View profile”</w:t>
+              <w:t xml:space="preserve">. The user </w:t>
+            </w:r>
+            <w:r>
+              <w:rPr>
+                <w:lang w:val="en-US"/>
+              </w:rPr>
+              <w:t>chooses</w:t>
+            </w:r>
+            <w:r>
+              <w:rPr>
+                <w:lang w:val="en-US"/>
+              </w:rPr>
+              <w:t xml:space="preserve"> </w:t>
+            </w:r>
+            <w:r>
+              <w:rPr>
+                <w:lang w:val="en-US"/>
+              </w:rPr>
+              <w:t>to see his profile.</w:t>
             </w:r>
           </w:p>
           <w:p>
@@ -705,7 +741,13 @@
               <w:rPr>
                 <w:lang w:val="en-US"/>
               </w:rPr>
-              <w:t>. User selects a ticket from “My flight history”</w:t>
+              <w:t xml:space="preserve">. User selects a ticket from </w:t>
+            </w:r>
+            <w:r>
+              <w:rPr>
+                <w:lang w:val="en-US"/>
+              </w:rPr>
+              <w:t>his flight history</w:t>
             </w:r>
           </w:p>
           <w:p>
@@ -725,7 +767,25 @@
               <w:rPr>
                 <w:lang w:val="en-US"/>
               </w:rPr>
-              <w:t>. User presses “Cancel ticket”</w:t>
+              <w:t xml:space="preserve">. User </w:t>
+            </w:r>
+            <w:r>
+              <w:rPr>
+                <w:lang w:val="en-US"/>
+              </w:rPr>
+              <w:t>chooses</w:t>
+            </w:r>
+            <w:r>
+              <w:rPr>
+                <w:lang w:val="en-US"/>
+              </w:rPr>
+              <w:t xml:space="preserve"> </w:t>
+            </w:r>
+            <w:r>
+              <w:rPr>
+                <w:lang w:val="en-US"/>
+              </w:rPr>
+              <w:t>to cancel his ticket.</w:t>
             </w:r>
           </w:p>
           <w:p>
@@ -765,7 +825,13 @@
               <w:rPr>
                 <w:lang w:val="en-US"/>
               </w:rPr>
-              <w:t>. The user presses “Yes”</w:t>
+              <w:t xml:space="preserve">. The user </w:t>
+            </w:r>
+            <w:r>
+              <w:rPr>
+                <w:lang w:val="en-US"/>
+              </w:rPr>
+              <w:t>confirms</w:t>
             </w:r>
           </w:p>
         </w:tc>
@@ -835,7 +901,19 @@
               <w:rPr>
                 <w:lang w:val="en-US"/>
               </w:rPr>
-              <w:t>the user presses a button “Register” to register himself in the database:</w:t>
+              <w:t xml:space="preserve">the user </w:t>
+            </w:r>
+            <w:r>
+              <w:rPr>
+                <w:lang w:val="en-US"/>
+              </w:rPr>
+              <w:t xml:space="preserve">chooses </w:t>
+            </w:r>
+            <w:r>
+              <w:rPr>
+                <w:lang w:val="en-US"/>
+              </w:rPr>
+              <w:t>to register himself in the database:</w:t>
             </w:r>
           </w:p>
           <w:p>
@@ -889,7 +967,19 @@
               <w:rPr>
                 <w:lang w:val="en-US"/>
               </w:rPr>
-              <w:t>The user presses the button “Register” to register in the system.</w:t>
+              <w:t xml:space="preserve">The user </w:t>
+            </w:r>
+            <w:r>
+              <w:rPr>
+                <w:lang w:val="en-US"/>
+              </w:rPr>
+              <w:t>chooses to register in</w:t>
+            </w:r>
+            <w:r>
+              <w:rPr>
+                <w:lang w:val="en-US"/>
+              </w:rPr>
+              <w:t xml:space="preserve"> the system.</w:t>
             </w:r>
           </w:p>
           <w:p>
@@ -923,20 +1013,20 @@
               <w:rPr>
                 <w:lang w:val="en-US"/>
               </w:rPr>
-              <w:t xml:space="preserve">The system signals with an error “Incorrect first name” and the user </w:t>
+              <w:t xml:space="preserve">The system signals with an error “Incorrect first name” and the user must introduce </w:t>
+            </w:r>
+            <w:r>
+              <w:rPr>
+                <w:lang w:val="en-US"/>
+              </w:rPr>
+              <w:t xml:space="preserve">his </w:t>
             </w:r>
             <w:r>
               <w:rPr>
                 <w:lang w:val="en-US"/>
               </w:rPr>
               <w:lastRenderedPageBreak/>
-              <w:t xml:space="preserve">must introduce </w:t>
-            </w:r>
-            <w:r>
-              <w:rPr>
-                <w:lang w:val="en-US"/>
-              </w:rPr>
-              <w:t>his name consisted of letters.</w:t>
+              <w:t>name consisted of letters.</w:t>
             </w:r>
           </w:p>
           <w:p>
@@ -1117,7 +1207,13 @@
               <w:rPr>
                 <w:lang w:val="en-US"/>
               </w:rPr>
-              <w:t>. The system displays the message “Successfully added!” and prompts back to the login interface.</w:t>
+              <w:t>. The system displays the message “Successfully added!”</w:t>
+            </w:r>
+            <w:r>
+              <w:rPr>
+                <w:lang w:val="en-US"/>
+              </w:rPr>
+              <w:t>.</w:t>
             </w:r>
           </w:p>
           <w:p>
@@ -1138,7 +1234,7 @@
               <w:rPr>
                 <w:lang w:val="en-US"/>
               </w:rPr>
-              <w:t>. User logins and proceeds to the flights list interface</w:t>
+              <w:t>. User logins</w:t>
             </w:r>
             <w:r>
               <w:rPr>
@@ -1158,7 +1254,19 @@
               <w:rPr>
                 <w:lang w:val="en-US"/>
               </w:rPr>
-              <w:t>3a. The user presses “Today’s flights” and gets a list of flights that have the departure time today.</w:t>
+              <w:t xml:space="preserve">3a. The user </w:t>
+            </w:r>
+            <w:r>
+              <w:rPr>
+                <w:lang w:val="en-US"/>
+              </w:rPr>
+              <w:t>chooses to see today’s flights</w:t>
+            </w:r>
+            <w:r>
+              <w:rPr>
+                <w:lang w:val="en-US"/>
+              </w:rPr>
+              <w:t xml:space="preserve"> and gets a list of flights that have the departure time today.</w:t>
             </w:r>
           </w:p>
           <w:p>
@@ -1223,7 +1331,13 @@
               <w:rPr>
                 <w:lang w:val="en-US"/>
               </w:rPr>
-              <w:t xml:space="preserve"> and presses the button “Search”</w:t>
+              <w:t xml:space="preserve"> and </w:t>
+            </w:r>
+            <w:r>
+              <w:rPr>
+                <w:lang w:val="en-US"/>
+              </w:rPr>
+              <w:t>chooses to search</w:t>
             </w:r>
             <w:r>
               <w:rPr>
@@ -1259,14 +1373,194 @@
               <w:rPr>
                 <w:lang w:val="en-US"/>
               </w:rPr>
+              <w:t xml:space="preserve">1b. The system displays a message “No flights” </w:t>
+            </w:r>
+            <w:r>
+              <w:rPr>
+                <w:lang w:val="en-US"/>
+              </w:rPr>
+              <w:t>when there</w:t>
+            </w:r>
+            <w:r>
+              <w:rPr>
+                <w:lang w:val="en-US"/>
+              </w:rPr>
+              <w:t xml:space="preserve"> </w:t>
+            </w:r>
+            <w:r>
+              <w:rPr>
+                <w:lang w:val="en-US"/>
+              </w:rPr>
+              <w:t>are</w:t>
+            </w:r>
+            <w:r>
+              <w:rPr>
+                <w:lang w:val="en-US"/>
+              </w:rPr>
+              <w:t xml:space="preserve"> no flights found</w:t>
+            </w:r>
+            <w:r>
+              <w:rPr>
+                <w:lang w:val="en-US"/>
+              </w:rPr>
+              <w:t xml:space="preserve"> to match the selected origin, </w:t>
+            </w:r>
+            <w:r>
+              <w:rPr>
+                <w:lang w:val="en-US"/>
+              </w:rPr>
               <w:lastRenderedPageBreak/>
-              <w:t xml:space="preserve">1b. The system displays a message “No flights” </w:t>
-            </w:r>
-            <w:r>
-              <w:rPr>
-                <w:lang w:val="en-US"/>
-              </w:rPr>
-              <w:t>when there</w:t>
+              <w:t>destination, day of departure, day of arrival</w:t>
+            </w:r>
+            <w:r>
+              <w:rPr>
+                <w:lang w:val="en-US"/>
+              </w:rPr>
+              <w:t>.</w:t>
+            </w:r>
+          </w:p>
+          <w:p>
+            <w:pPr>
+              <w:cnfStyle w:val="000000100000" w:firstRow="0" w:lastRow="0" w:firstColumn="0" w:lastColumn="0" w:oddVBand="0" w:evenVBand="0" w:oddHBand="1" w:evenHBand="0" w:firstRowFirstColumn="0" w:firstRowLastColumn="0" w:lastRowFirstColumn="0" w:lastRowLastColumn="0"/>
+              <w:rPr>
+                <w:lang w:val="en-US"/>
+              </w:rPr>
+            </w:pPr>
+            <w:r>
+              <w:rPr>
+                <w:lang w:val="en-US"/>
+              </w:rPr>
+              <w:t>4a. The system displays a message “no flights”</w:t>
+            </w:r>
+            <w:r>
+              <w:rPr>
+                <w:lang w:val="en-US"/>
+              </w:rPr>
+              <w:t>.</w:t>
+            </w:r>
+          </w:p>
+          <w:p>
+            <w:pPr>
+              <w:cnfStyle w:val="000000100000" w:firstRow="0" w:lastRow="0" w:firstColumn="0" w:lastColumn="0" w:oddVBand="0" w:evenVBand="0" w:oddHBand="1" w:evenHBand="0" w:firstRowFirstColumn="0" w:firstRowLastColumn="0" w:lastRowFirstColumn="0" w:lastRowLastColumn="0"/>
+              <w:rPr>
+                <w:lang w:val="en-US"/>
+              </w:rPr>
+            </w:pPr>
+            <w:r>
+              <w:rPr>
+                <w:lang w:val="en-US"/>
+              </w:rPr>
+              <w:t>7a. The system displays a message “no flight selected”.</w:t>
+            </w:r>
+          </w:p>
+          <w:p>
+            <w:pPr>
+              <w:cnfStyle w:val="000000100000" w:firstRow="0" w:lastRow="0" w:firstColumn="0" w:lastColumn="0" w:oddVBand="0" w:evenVBand="0" w:oddHBand="1" w:evenHBand="0" w:firstRowFirstColumn="0" w:firstRowLastColumn="0" w:lastRowFirstColumn="0" w:lastRowLastColumn="0"/>
+              <w:rPr>
+                <w:lang w:val="en-US"/>
+              </w:rPr>
+            </w:pPr>
+            <w:r>
+              <w:rPr>
+                <w:lang w:val="en-US"/>
+              </w:rPr>
+              <w:t>10</w:t>
+            </w:r>
+            <w:r>
+              <w:rPr>
+                <w:lang w:val="en-US"/>
+              </w:rPr>
+              <w:t>a.</w:t>
+            </w:r>
+            <w:r>
+              <w:rPr>
+                <w:lang w:val="en-US"/>
+              </w:rPr>
+              <w:t xml:space="preserve"> The system displays the message “You already booked a ticket for this flight!” when you already have that flight booked</w:t>
+            </w:r>
+            <w:r>
+              <w:rPr>
+                <w:lang w:val="en-US"/>
+              </w:rPr>
+              <w:t>.</w:t>
+            </w:r>
+          </w:p>
+          <w:p>
+            <w:pPr>
+              <w:cnfStyle w:val="000000100000" w:firstRow="0" w:lastRow="0" w:firstColumn="0" w:lastColumn="0" w:oddVBand="0" w:evenVBand="0" w:oddHBand="1" w:evenHBand="0" w:firstRowFirstColumn="0" w:firstRowLastColumn="0" w:lastRowFirstColumn="0" w:lastRowLastColumn="0"/>
+              <w:rPr>
+                <w:lang w:val="en-US"/>
+              </w:rPr>
+            </w:pPr>
+            <w:r>
+              <w:rPr>
+                <w:lang w:val="en-US"/>
+              </w:rPr>
+              <w:t>10b. The system displays the message “Flight was removed by the administrator!” when the flight was removed while booking</w:t>
+            </w:r>
+            <w:r>
+              <w:rPr>
+                <w:lang w:val="en-US"/>
+              </w:rPr>
+              <w:t>.</w:t>
+            </w:r>
+          </w:p>
+          <w:p>
+            <w:pPr>
+              <w:cnfStyle w:val="000000100000" w:firstRow="0" w:lastRow="0" w:firstColumn="0" w:lastColumn="0" w:oddVBand="0" w:evenVBand="0" w:oddHBand="1" w:evenHBand="0" w:firstRowFirstColumn="0" w:firstRowLastColumn="0" w:lastRowFirstColumn="0" w:lastRowLastColumn="0"/>
+              <w:rPr>
+                <w:lang w:val="en-US"/>
+              </w:rPr>
+            </w:pPr>
+            <w:r>
+              <w:rPr>
+                <w:lang w:val="en-US"/>
+              </w:rPr>
+              <w:t>REMOVING</w:t>
+            </w:r>
+          </w:p>
+          <w:p>
+            <w:pPr>
+              <w:cnfStyle w:val="000000100000" w:firstRow="0" w:lastRow="0" w:firstColumn="0" w:lastColumn="0" w:oddVBand="0" w:evenVBand="0" w:oddHBand="1" w:evenHBand="0" w:firstRowFirstColumn="0" w:firstRowLastColumn="0" w:lastRowFirstColumn="0" w:lastRowLastColumn="0"/>
+              <w:rPr>
+                <w:lang w:val="en-US"/>
+              </w:rPr>
+            </w:pPr>
+            <w:r>
+              <w:rPr>
+                <w:lang w:val="en-US"/>
+              </w:rPr>
+              <w:t>1a. At the time of login, the user chooses to register himself in the database:</w:t>
+            </w:r>
+          </w:p>
+          <w:p>
+            <w:pPr>
+              <w:ind w:left="708"/>
+              <w:cnfStyle w:val="000000100000" w:firstRow="0" w:lastRow="0" w:firstColumn="0" w:lastColumn="0" w:oddVBand="0" w:evenVBand="0" w:oddHBand="1" w:evenHBand="0" w:firstRowFirstColumn="0" w:firstRowLastColumn="0" w:lastRowFirstColumn="0" w:lastRowLastColumn="0"/>
+              <w:rPr>
+                <w:lang w:val="en-US"/>
+              </w:rPr>
+            </w:pPr>
+            <w:r>
+              <w:rPr>
+                <w:lang w:val="en-US"/>
+              </w:rPr>
+              <w:t>1. The user inputs his first name, last name, email, passport number, phone, username and password.</w:t>
+            </w:r>
+          </w:p>
+          <w:p>
+            <w:pPr>
+              <w:ind w:left="708"/>
+              <w:cnfStyle w:val="000000100000" w:firstRow="0" w:lastRow="0" w:firstColumn="0" w:lastColumn="0" w:oddVBand="0" w:evenVBand="0" w:oddHBand="1" w:evenHBand="0" w:firstRowFirstColumn="0" w:firstRowLastColumn="0" w:lastRowFirstColumn="0" w:lastRowLastColumn="0"/>
+              <w:rPr>
+                <w:lang w:val="en-US"/>
+              </w:rPr>
+            </w:pPr>
+            <w:r>
+              <w:rPr>
+                <w:lang w:val="en-US"/>
+              </w:rPr>
+              <w:t>2.</w:t>
             </w:r>
             <w:r>
               <w:rPr>
@@ -1278,201 +1572,19 @@
               <w:rPr>
                 <w:lang w:val="en-US"/>
               </w:rPr>
-              <w:t>are</w:t>
-            </w:r>
-            <w:r>
-              <w:rPr>
-                <w:lang w:val="en-US"/>
-              </w:rPr>
-              <w:t xml:space="preserve"> no flights found</w:t>
-            </w:r>
-            <w:r>
-              <w:rPr>
-                <w:lang w:val="en-US"/>
-              </w:rPr>
-              <w:t xml:space="preserve"> to match the selected origin, destination, day of departure, day of arrival</w:t>
-            </w:r>
-            <w:r>
-              <w:rPr>
-                <w:lang w:val="en-US"/>
-              </w:rPr>
-              <w:t>.</w:t>
-            </w:r>
-          </w:p>
-          <w:p>
-            <w:pPr>
-              <w:cnfStyle w:val="000000100000" w:firstRow="0" w:lastRow="0" w:firstColumn="0" w:lastColumn="0" w:oddVBand="0" w:evenVBand="0" w:oddHBand="1" w:evenHBand="0" w:firstRowFirstColumn="0" w:firstRowLastColumn="0" w:lastRowFirstColumn="0" w:lastRowLastColumn="0"/>
-              <w:rPr>
-                <w:lang w:val="en-US"/>
-              </w:rPr>
-            </w:pPr>
-            <w:r>
-              <w:rPr>
-                <w:lang w:val="en-US"/>
-              </w:rPr>
-              <w:t>4a. The system displays a message “no flights”</w:t>
-            </w:r>
-            <w:r>
-              <w:rPr>
-                <w:lang w:val="en-US"/>
-              </w:rPr>
-              <w:t>.</w:t>
-            </w:r>
-          </w:p>
-          <w:p>
-            <w:pPr>
-              <w:cnfStyle w:val="000000100000" w:firstRow="0" w:lastRow="0" w:firstColumn="0" w:lastColumn="0" w:oddVBand="0" w:evenVBand="0" w:oddHBand="1" w:evenHBand="0" w:firstRowFirstColumn="0" w:firstRowLastColumn="0" w:lastRowFirstColumn="0" w:lastRowLastColumn="0"/>
-              <w:rPr>
-                <w:lang w:val="en-US"/>
-              </w:rPr>
-            </w:pPr>
-            <w:r>
-              <w:rPr>
-                <w:lang w:val="en-US"/>
-              </w:rPr>
-              <w:t>7a. The system displays a message “no flight selected”.</w:t>
-            </w:r>
-            <w:bookmarkStart w:id="0" w:name="_GoBack"/>
-            <w:bookmarkEnd w:id="0"/>
-          </w:p>
-          <w:p>
-            <w:pPr>
-              <w:cnfStyle w:val="000000100000" w:firstRow="0" w:lastRow="0" w:firstColumn="0" w:lastColumn="0" w:oddVBand="0" w:evenVBand="0" w:oddHBand="1" w:evenHBand="0" w:firstRowFirstColumn="0" w:firstRowLastColumn="0" w:lastRowFirstColumn="0" w:lastRowLastColumn="0"/>
-              <w:rPr>
-                <w:lang w:val="en-US"/>
-              </w:rPr>
-            </w:pPr>
-            <w:r>
-              <w:rPr>
-                <w:lang w:val="en-US"/>
-              </w:rPr>
-              <w:t>10</w:t>
-            </w:r>
-            <w:r>
-              <w:rPr>
-                <w:lang w:val="en-US"/>
-              </w:rPr>
-              <w:t>a.</w:t>
-            </w:r>
-            <w:r>
-              <w:rPr>
-                <w:lang w:val="en-US"/>
-              </w:rPr>
-              <w:t xml:space="preserve"> The system displays the message “You already booked a ticket for this flight!” when you already have that flight booked</w:t>
-            </w:r>
-            <w:r>
-              <w:rPr>
-                <w:lang w:val="en-US"/>
-              </w:rPr>
-              <w:t xml:space="preserve"> </w:t>
-            </w:r>
-            <w:r>
-              <w:rPr>
-                <w:lang w:val="en-US"/>
-              </w:rPr>
-              <w:t xml:space="preserve">and, after pressing the button “OK”, </w:t>
-            </w:r>
-            <w:r>
-              <w:rPr>
-                <w:lang w:val="en-US"/>
-              </w:rPr>
-              <w:t>sends the user back to the flight list interface</w:t>
-            </w:r>
-            <w:r>
-              <w:rPr>
-                <w:lang w:val="en-US"/>
-              </w:rPr>
-              <w:t>.</w:t>
-            </w:r>
-          </w:p>
-          <w:p>
-            <w:pPr>
-              <w:cnfStyle w:val="000000100000" w:firstRow="0" w:lastRow="0" w:firstColumn="0" w:lastColumn="0" w:oddVBand="0" w:evenVBand="0" w:oddHBand="1" w:evenHBand="0" w:firstRowFirstColumn="0" w:firstRowLastColumn="0" w:lastRowFirstColumn="0" w:lastRowLastColumn="0"/>
-              <w:rPr>
-                <w:lang w:val="en-US"/>
-              </w:rPr>
-            </w:pPr>
-            <w:r>
-              <w:rPr>
-                <w:lang w:val="en-US"/>
-              </w:rPr>
-              <w:t>10b. The system displays the message “Flight was removed by the administrator!” when the flight was removed while booking and, after pressing the button “OK”,</w:t>
-            </w:r>
-            <w:r>
-              <w:rPr>
-                <w:lang w:val="en-US"/>
-              </w:rPr>
-              <w:t>” sends the user back to the flight list interface.</w:t>
-            </w:r>
-          </w:p>
-          <w:p>
-            <w:pPr>
-              <w:cnfStyle w:val="000000100000" w:firstRow="0" w:lastRow="0" w:firstColumn="0" w:lastColumn="0" w:oddVBand="0" w:evenVBand="0" w:oddHBand="1" w:evenHBand="0" w:firstRowFirstColumn="0" w:firstRowLastColumn="0" w:lastRowFirstColumn="0" w:lastRowLastColumn="0"/>
-              <w:rPr>
-                <w:lang w:val="en-US"/>
-              </w:rPr>
-            </w:pPr>
-            <w:r>
-              <w:rPr>
-                <w:lang w:val="en-US"/>
-              </w:rPr>
-              <w:t>REMOVING</w:t>
-            </w:r>
-          </w:p>
-          <w:p>
-            <w:pPr>
-              <w:cnfStyle w:val="000000100000" w:firstRow="0" w:lastRow="0" w:firstColumn="0" w:lastColumn="0" w:oddVBand="0" w:evenVBand="0" w:oddHBand="1" w:evenHBand="0" w:firstRowFirstColumn="0" w:firstRowLastColumn="0" w:lastRowFirstColumn="0" w:lastRowLastColumn="0"/>
-              <w:rPr>
-                <w:lang w:val="en-US"/>
-              </w:rPr>
-            </w:pPr>
-            <w:r>
-              <w:rPr>
-                <w:lang w:val="en-US"/>
-              </w:rPr>
-              <w:t>1a. At the time of login, the user presses a button “Register” to register himself in the database:</w:t>
-            </w:r>
-          </w:p>
-          <w:p>
-            <w:pPr>
-              <w:ind w:left="708"/>
-              <w:cnfStyle w:val="000000100000" w:firstRow="0" w:lastRow="0" w:firstColumn="0" w:lastColumn="0" w:oddVBand="0" w:evenVBand="0" w:oddHBand="1" w:evenHBand="0" w:firstRowFirstColumn="0" w:firstRowLastColumn="0" w:lastRowFirstColumn="0" w:lastRowLastColumn="0"/>
-              <w:rPr>
-                <w:lang w:val="en-US"/>
-              </w:rPr>
-            </w:pPr>
-            <w:r>
-              <w:rPr>
-                <w:lang w:val="en-US"/>
-              </w:rPr>
-              <w:t>1. The user inputs his first name, last name, email, passport number, phone, username and password.</w:t>
-            </w:r>
-          </w:p>
-          <w:p>
-            <w:pPr>
-              <w:ind w:left="708"/>
-              <w:cnfStyle w:val="000000100000" w:firstRow="0" w:lastRow="0" w:firstColumn="0" w:lastColumn="0" w:oddVBand="0" w:evenVBand="0" w:oddHBand="1" w:evenHBand="0" w:firstRowFirstColumn="0" w:firstRowLastColumn="0" w:lastRowFirstColumn="0" w:lastRowLastColumn="0"/>
-              <w:rPr>
-                <w:lang w:val="en-US"/>
-              </w:rPr>
-            </w:pPr>
-            <w:r>
-              <w:rPr>
-                <w:lang w:val="en-US"/>
-              </w:rPr>
-              <w:t>2.</w:t>
-            </w:r>
-            <w:r>
-              <w:rPr>
-                <w:lang w:val="en-US"/>
-              </w:rPr>
-              <w:t xml:space="preserve"> </w:t>
-            </w:r>
-            <w:r>
-              <w:rPr>
-                <w:lang w:val="en-US"/>
-              </w:rPr>
-              <w:t>The user presses the button “Register” to register in the system.</w:t>
+              <w:t xml:space="preserve">The user </w:t>
+            </w:r>
+            <w:r>
+              <w:rPr>
+                <w:lang w:val="en-US"/>
+              </w:rPr>
+              <w:t>chooses to register in</w:t>
+            </w:r>
+            <w:r>
+              <w:rPr>
+                <w:lang w:val="en-US"/>
+              </w:rPr>
+              <w:t xml:space="preserve"> the system.</w:t>
             </w:r>
           </w:p>
           <w:p>
@@ -1612,44 +1724,44 @@
               <w:rPr>
                 <w:lang w:val="en-US"/>
               </w:rPr>
-              <w:t xml:space="preserve">1. The system signals with an error “Incorrect phone” and the user </w:t>
+              <w:t>1. The system signals with an error “Incorrect phone” and the user must introduce a telephone number consisted of digits.</w:t>
+            </w:r>
+          </w:p>
+          <w:p>
+            <w:pPr>
+              <w:ind w:left="1416"/>
+              <w:cnfStyle w:val="000000100000" w:firstRow="0" w:lastRow="0" w:firstColumn="0" w:lastColumn="0" w:oddVBand="0" w:evenVBand="0" w:oddHBand="1" w:evenHBand="0" w:firstRowFirstColumn="0" w:firstRowLastColumn="0" w:lastRowFirstColumn="0" w:lastRowLastColumn="0"/>
+              <w:rPr>
+                <w:lang w:val="en-US"/>
+              </w:rPr>
+            </w:pPr>
+            <w:r>
+              <w:rPr>
+                <w:lang w:val="en-US"/>
+              </w:rPr>
+              <w:t>1d. The username is already in the system.</w:t>
+            </w:r>
+          </w:p>
+          <w:p>
+            <w:pPr>
+              <w:ind w:left="2124"/>
+              <w:cnfStyle w:val="000000100000" w:firstRow="0" w:lastRow="0" w:firstColumn="0" w:lastColumn="0" w:oddVBand="0" w:evenVBand="0" w:oddHBand="1" w:evenHBand="0" w:firstRowFirstColumn="0" w:firstRowLastColumn="0" w:lastRowFirstColumn="0" w:lastRowLastColumn="0"/>
+              <w:rPr>
+                <w:lang w:val="en-US"/>
+              </w:rPr>
+            </w:pPr>
+            <w:r>
+              <w:rPr>
+                <w:lang w:val="en-US"/>
+              </w:rPr>
+              <w:t xml:space="preserve">1. The system signals with an error “Username is already </w:t>
             </w:r>
             <w:r>
               <w:rPr>
                 <w:lang w:val="en-US"/>
               </w:rPr>
               <w:lastRenderedPageBreak/>
-              <w:t>must introduce a telephone number consisted of digits.</w:t>
-            </w:r>
-          </w:p>
-          <w:p>
-            <w:pPr>
-              <w:ind w:left="1416"/>
-              <w:cnfStyle w:val="000000100000" w:firstRow="0" w:lastRow="0" w:firstColumn="0" w:lastColumn="0" w:oddVBand="0" w:evenVBand="0" w:oddHBand="1" w:evenHBand="0" w:firstRowFirstColumn="0" w:firstRowLastColumn="0" w:lastRowFirstColumn="0" w:lastRowLastColumn="0"/>
-              <w:rPr>
-                <w:lang w:val="en-US"/>
-              </w:rPr>
-            </w:pPr>
-            <w:r>
-              <w:rPr>
-                <w:lang w:val="en-US"/>
-              </w:rPr>
-              <w:t>1d. The username is already in the system.</w:t>
-            </w:r>
-          </w:p>
-          <w:p>
-            <w:pPr>
-              <w:ind w:left="2124"/>
-              <w:cnfStyle w:val="000000100000" w:firstRow="0" w:lastRow="0" w:firstColumn="0" w:lastColumn="0" w:oddVBand="0" w:evenVBand="0" w:oddHBand="1" w:evenHBand="0" w:firstRowFirstColumn="0" w:firstRowLastColumn="0" w:lastRowFirstColumn="0" w:lastRowLastColumn="0"/>
-              <w:rPr>
-                <w:lang w:val="en-US"/>
-              </w:rPr>
-            </w:pPr>
-            <w:r>
-              <w:rPr>
-                <w:lang w:val="en-US"/>
-              </w:rPr>
-              <w:t>1. The system signals with an error “Username is already used by another customer” and the user must introduce another username.</w:t>
+              <w:t>used by another customer” and the user must introduce another username.</w:t>
             </w:r>
           </w:p>
           <w:p>
@@ -1664,7 +1776,13 @@
               <w:rPr>
                 <w:lang w:val="en-US"/>
               </w:rPr>
-              <w:t>3. The system displays the message “Successfully added!” and prompts back to the login interface.</w:t>
+              <w:t>3. The system displays the message “Successfully added!</w:t>
+            </w:r>
+            <w:r>
+              <w:rPr>
+                <w:lang w:val="en-US"/>
+              </w:rPr>
+              <w:t>”.</w:t>
             </w:r>
           </w:p>
           <w:p>
@@ -1679,22 +1797,36 @@
               <w:rPr>
                 <w:lang w:val="en-US"/>
               </w:rPr>
-              <w:t>4. User logins and proceeds to the flights list interface.</w:t>
-            </w:r>
-          </w:p>
-          <w:p>
-            <w:pPr>
-              <w:cnfStyle w:val="000000100000" w:firstRow="0" w:lastRow="0" w:firstColumn="0" w:lastColumn="0" w:oddVBand="0" w:evenVBand="0" w:oddHBand="1" w:evenHBand="0" w:firstRowFirstColumn="0" w:firstRowLastColumn="0" w:lastRowFirstColumn="0" w:lastRowLastColumn="0"/>
-              <w:rPr>
-                <w:lang w:val="en-US"/>
-              </w:rPr>
-            </w:pPr>
-            <w:r>
-              <w:rPr>
-                <w:lang w:val="en-US"/>
-              </w:rPr>
-              <w:t>6a. The system displays the message “Please select a ticket to remove” and then the user resumes back to 4.</w:t>
-            </w:r>
+              <w:t>4. User logins</w:t>
+            </w:r>
+            <w:r>
+              <w:rPr>
+                <w:lang w:val="en-US"/>
+              </w:rPr>
+              <w:t>.</w:t>
+            </w:r>
+          </w:p>
+          <w:p>
+            <w:pPr>
+              <w:cnfStyle w:val="000000100000" w:firstRow="0" w:lastRow="0" w:firstColumn="0" w:lastColumn="0" w:oddVBand="0" w:evenVBand="0" w:oddHBand="1" w:evenHBand="0" w:firstRowFirstColumn="0" w:firstRowLastColumn="0" w:lastRowFirstColumn="0" w:lastRowLastColumn="0"/>
+              <w:rPr>
+                <w:lang w:val="en-US"/>
+              </w:rPr>
+            </w:pPr>
+            <w:r>
+              <w:rPr>
+                <w:lang w:val="en-US"/>
+              </w:rPr>
+              <w:t>6a. The system displays the message “Please select a ticket to remove”</w:t>
+            </w:r>
+            <w:r>
+              <w:rPr>
+                <w:lang w:val="en-US"/>
+              </w:rPr>
+              <w:t>.</w:t>
+            </w:r>
+            <w:bookmarkStart w:id="0" w:name="_GoBack"/>
+            <w:bookmarkEnd w:id="0"/>
           </w:p>
         </w:tc>
       </w:tr>

</xml_diff>